<commit_message>
Storyboard, aanpassingen aan heel veel dingen
</commit_message>
<xml_diff>
--- a/BIM/Sprint 1/Stakeholderanalyse Steam PROJECT B.docx
+++ b/BIM/Sprint 1/Stakeholderanalyse Steam PROJECT B.docx
@@ -2,315 +2,243 @@
 <file path=word/document.xml><?xml version="1.0" encoding="utf-8"?>
 <w:document xmlns:wpc="http://schemas.microsoft.com/office/word/2010/wordprocessingCanvas" xmlns:cx="http://schemas.microsoft.com/office/drawing/2014/chartex" xmlns:cx1="http://schemas.microsoft.com/office/drawing/2015/9/8/chartex" xmlns:cx2="http://schemas.microsoft.com/office/drawing/2015/10/21/chartex" xmlns:cx3="http://schemas.microsoft.com/office/drawing/2016/5/9/chartex" xmlns:cx4="http://schemas.microsoft.com/office/drawing/2016/5/10/chartex" xmlns:cx5="http://schemas.microsoft.com/office/drawing/2016/5/11/chartex" xmlns:cx6="http://schemas.microsoft.com/office/drawing/2016/5/12/chartex" xmlns:cx7="http://schemas.microsoft.com/office/drawing/2016/5/13/chartex" xmlns:cx8="http://schemas.microsoft.com/office/drawing/2016/5/14/chartex" xmlns:mc="http://schemas.openxmlformats.org/markup-compatibility/2006" xmlns:aink="http://schemas.microsoft.com/office/drawing/2016/ink" xmlns:am3d="http://schemas.microsoft.com/office/drawing/2017/model3d" xmlns:o="urn:schemas-microsoft-com:office:office" xmlns:r="http://schemas.openxmlformats.org/officeDocument/2006/relationships" xmlns:m="http://schemas.openxmlformats.org/officeDocument/2006/math" xmlns:v="urn:schemas-microsoft-com:vml" xmlns:wp14="http://schemas.microsoft.com/office/word/2010/wordprocessingDrawing" xmlns:wp="http://schemas.openxmlformats.org/drawingml/2006/wordprocessingDrawing" xmlns:w10="urn:schemas-microsoft-com:office:word" xmlns:w="http://schemas.openxmlformats.org/wordprocessingml/2006/main" xmlns:w14="http://schemas.microsoft.com/office/word/2010/wordml" xmlns:w15="http://schemas.microsoft.com/office/word/2012/wordml" xmlns:w16cex="http://schemas.microsoft.com/office/word/2018/wordml/cex" xmlns:w16cid="http://schemas.microsoft.com/office/word/2016/wordml/cid" xmlns:w16="http://schemas.microsoft.com/office/word/2018/wordml" xmlns:w16se="http://schemas.microsoft.com/office/word/2015/wordml/symex" xmlns:wpg="http://schemas.microsoft.com/office/word/2010/wordprocessingGroup" xmlns:wpi="http://schemas.microsoft.com/office/word/2010/wordprocessingInk" xmlns:wne="http://schemas.microsoft.com/office/word/2006/wordml" xmlns:wps="http://schemas.microsoft.com/office/word/2010/wordprocessingShape" mc:Ignorable="w14 w15 w16se w16cid w16 w16cex wp14">
   <w:body>
-    <w:sdt>
-      <w:sdtPr>
-        <w:id w:val="1459601801"/>
-        <w:docPartObj>
-          <w:docPartGallery w:val="Cover Pages"/>
-          <w:docPartUnique/>
-        </w:docPartObj>
-      </w:sdtPr>
-      <w:sdtEndPr>
-        <w:rPr>
-          <w:rFonts w:ascii="Helvetica" w:eastAsia="Times New Roman" w:hAnsi="Helvetica" w:cs="Helvetica"/>
-          <w:color w:val="2D3B45"/>
-          <w:sz w:val="24"/>
-          <w:szCs w:val="24"/>
-          <w:lang w:eastAsia="nl-NL"/>
-        </w:rPr>
-      </w:sdtEndPr>
-      <w:sdtContent>
-        <w:p>
-          <w:r>
-            <w:rPr>
-              <w:noProof/>
-              <w:lang w:val="en-US"/>
-            </w:rPr>
-            <mc:AlternateContent>
-              <mc:Choice Requires="wpg">
-                <w:drawing>
-                  <wp:anchor distT="0" distB="0" distL="114300" distR="114300" simplePos="0" relativeHeight="251661312" behindDoc="0" locked="0" layoutInCell="1" allowOverlap="1" wp14:anchorId="7AB43BFE" wp14:editId="6FD273BB">
-                    <wp:simplePos x="0" y="0"/>
-                    <wp:positionH relativeFrom="page">
-                      <wp:posOffset>4433011</wp:posOffset>
-                    </wp:positionH>
-                    <wp:positionV relativeFrom="page">
-                      <wp:posOffset>0</wp:posOffset>
-                    </wp:positionV>
-                    <wp:extent cx="3352851" cy="10058400"/>
-                    <wp:effectExtent l="0" t="0" r="0" b="13970"/>
-                    <wp:wrapNone/>
-                    <wp:docPr id="453" name="Groep 453"/>
-                    <wp:cNvGraphicFramePr/>
-                    <a:graphic xmlns:a="http://schemas.openxmlformats.org/drawingml/2006/main">
-                      <a:graphicData uri="http://schemas.microsoft.com/office/word/2010/wordprocessingGroup">
-                        <wpg:wgp>
-                          <wpg:cNvGrpSpPr/>
-                          <wpg:grpSpPr>
-                            <a:xfrm>
-                              <a:off x="0" y="0"/>
-                              <a:ext cx="3352851" cy="10058400"/>
-                              <a:chOff x="-102413" y="0"/>
-                              <a:chExt cx="3352851" cy="10058400"/>
-                            </a:xfrm>
-                          </wpg:grpSpPr>
-                          <wps:wsp>
-                            <wps:cNvPr id="459" name="Rechthoek 459" descr="Light vertical"/>
-                            <wps:cNvSpPr>
-                              <a:spLocks noChangeArrowheads="1"/>
-                            </wps:cNvSpPr>
-                            <wps:spPr bwMode="auto">
-                              <a:xfrm>
-                                <a:off x="0" y="0"/>
-                                <a:ext cx="138545" cy="10058400"/>
-                              </a:xfrm>
-                              <a:prstGeom prst="rect">
-                                <a:avLst/>
-                              </a:prstGeom>
-                              <a:pattFill prst="dkVert">
-                                <a:fgClr>
-                                  <a:schemeClr val="accent6">
-                                    <a:lumMod val="60000"/>
-                                    <a:lumOff val="40000"/>
+    <w:p/>
+    <w:p>
+      <w:r>
+        <w:rPr>
+          <w:noProof/>
+        </w:rPr>
+        <mc:AlternateContent>
+          <mc:Choice Requires="wpg">
+            <w:drawing>
+              <wp:anchor distT="0" distB="0" distL="114300" distR="114300" simplePos="0" relativeHeight="251668480" behindDoc="0" locked="0" layoutInCell="1" allowOverlap="1" wp14:anchorId="7354015B" wp14:editId="78C501E8">
+                <wp:simplePos x="0" y="0"/>
+                <wp:positionH relativeFrom="page">
+                  <wp:posOffset>4850357</wp:posOffset>
+                </wp:positionH>
+                <wp:positionV relativeFrom="margin">
+                  <wp:posOffset>-853450</wp:posOffset>
+                </wp:positionV>
+                <wp:extent cx="3186994" cy="10530669"/>
+                <wp:effectExtent l="19050" t="19050" r="0" b="23495"/>
+                <wp:wrapNone/>
+                <wp:docPr id="9" name="Groep 9"/>
+                <wp:cNvGraphicFramePr/>
+                <a:graphic xmlns:a="http://schemas.openxmlformats.org/drawingml/2006/main">
+                  <a:graphicData uri="http://schemas.microsoft.com/office/word/2010/wordprocessingGroup">
+                    <wpg:wgp>
+                      <wpg:cNvGrpSpPr/>
+                      <wpg:grpSpPr>
+                        <a:xfrm>
+                          <a:off x="0" y="0"/>
+                          <a:ext cx="3186994" cy="10530669"/>
+                          <a:chOff x="-73324" y="0"/>
+                          <a:chExt cx="3186994" cy="10058400"/>
+                        </a:xfrm>
+                        <a:scene3d>
+                          <a:camera prst="perspectiveFront"/>
+                          <a:lightRig rig="contrasting" dir="t">
+                            <a:rot lat="0" lon="0" rev="7800000"/>
+                          </a:lightRig>
+                        </a:scene3d>
+                      </wpg:grpSpPr>
+                      <wps:wsp>
+                        <wps:cNvPr id="10" name="Rechthoek 10"/>
+                        <wps:cNvSpPr>
+                          <a:spLocks noChangeArrowheads="1"/>
+                        </wps:cNvSpPr>
+                        <wps:spPr bwMode="auto">
+                          <a:xfrm>
+                            <a:off x="-73324" y="0"/>
+                            <a:ext cx="2587880" cy="10058400"/>
+                          </a:xfrm>
+                          <a:prstGeom prst="rect">
+                            <a:avLst/>
+                          </a:prstGeom>
+                          <a:solidFill>
+                            <a:schemeClr val="tx2">
+                              <a:lumMod val="75000"/>
+                            </a:schemeClr>
+                          </a:solidFill>
+                          <a:ln w="9525">
+                            <a:noFill/>
+                            <a:miter lim="800000"/>
+                            <a:headEnd/>
+                            <a:tailEnd/>
+                          </a:ln>
+                          <a:effectLst/>
+                          <a:sp3d>
+                            <a:bevelT w="139700" h="139700"/>
+                          </a:sp3d>
+                        </wps:spPr>
+                        <wps:bodyPr rot="0" vert="horz" wrap="square" lIns="91440" tIns="45720" rIns="91440" bIns="45720" anchor="t" anchorCtr="0" upright="1">
+                          <a:noAutofit/>
+                        </wps:bodyPr>
+                      </wps:wsp>
+                      <wps:wsp>
+                        <wps:cNvPr id="11" name="Rechthoek 11"/>
+                        <wps:cNvSpPr>
+                          <a:spLocks noChangeArrowheads="1"/>
+                        </wps:cNvSpPr>
+                        <wps:spPr bwMode="auto">
+                          <a:xfrm>
+                            <a:off x="13854" y="0"/>
+                            <a:ext cx="3099816" cy="2377440"/>
+                          </a:xfrm>
+                          <a:prstGeom prst="rect">
+                            <a:avLst/>
+                          </a:prstGeom>
+                          <a:noFill/>
+                          <a:ln>
+                            <a:noFill/>
+                          </a:ln>
+                          <a:effectLst/>
+                          <a:sp3d>
+                            <a:bevelT w="139700" h="139700"/>
+                          </a:sp3d>
+                          <a:extLst>
+                            <a:ext uri="{909E8E84-426E-40DD-AFC4-6F175D3DCCD1}">
+                              <a14:hiddenFill xmlns:a14="http://schemas.microsoft.com/office/drawing/2010/main">
+                                <a:solidFill>
+                                  <a:srgbClr val="FFFFFF">
                                     <a:alpha val="80000"/>
-                                  </a:schemeClr>
-                                </a:fgClr>
-                                <a:bgClr>
-                                  <a:schemeClr val="bg1">
-                                    <a:alpha val="80000"/>
-                                  </a:schemeClr>
-                                </a:bgClr>
-                              </a:pattFill>
-                              <a:extLst>
-                                <a:ext uri="{91240B29-F687-4F45-9708-019B960494DF}">
-                                  <a14:hiddenLine xmlns:a14="http://schemas.microsoft.com/office/drawing/2010/main" w="12700">
-                                    <a:solidFill>
-                                      <a:srgbClr val="FFFFFF"/>
-                                    </a:solidFill>
-                                    <a:miter lim="800000"/>
-                                    <a:headEnd/>
-                                    <a:tailEnd/>
-                                  </a14:hiddenLine>
-                                </a:ext>
-                                <a:ext uri="{AF507438-7753-43E0-B8FC-AC1667EBCBE1}">
-                                  <a14:hiddenEffects xmlns:a14="http://schemas.microsoft.com/office/drawing/2010/main">
-                                    <a:effectLst>
-                                      <a:outerShdw dist="53882" dir="2700000" algn="ctr" rotWithShape="0">
-                                        <a:srgbClr val="D8D8D8"/>
-                                      </a:outerShdw>
-                                    </a:effectLst>
-                                  </a14:hiddenEffects>
-                                </a:ext>
-                              </a:extLst>
-                            </wps:spPr>
-                            <wps:bodyPr rot="0" vert="horz" wrap="square" lIns="91440" tIns="45720" rIns="91440" bIns="45720" anchor="ctr" anchorCtr="0" upright="1">
-                              <a:noAutofit/>
-                            </wps:bodyPr>
-                          </wps:wsp>
-                          <wps:wsp>
-                            <wps:cNvPr id="460" name="Rechthoek 460"/>
-                            <wps:cNvSpPr>
-                              <a:spLocks noChangeArrowheads="1"/>
-                            </wps:cNvSpPr>
-                            <wps:spPr bwMode="auto">
-                              <a:xfrm>
-                                <a:off x="124691" y="0"/>
-                                <a:ext cx="2971800" cy="10058400"/>
-                              </a:xfrm>
-                              <a:prstGeom prst="rect">
-                                <a:avLst/>
-                              </a:prstGeom>
-                              <a:solidFill>
-                                <a:schemeClr val="tx2">
-                                  <a:lumMod val="75000"/>
-                                </a:schemeClr>
-                              </a:solidFill>
-                              <a:ln w="9525">
+                                  </a:srgbClr>
+                                </a:solidFill>
+                              </a14:hiddenFill>
+                            </a:ext>
+                            <a:ext uri="{91240B29-F687-4F45-9708-019B960494DF}">
+                              <a14:hiddenLine xmlns:a14="http://schemas.microsoft.com/office/drawing/2010/main" w="12700">
                                 <a:solidFill>
-                                  <a:srgbClr val="D8D8D8"/>
+                                  <a:srgbClr val="FFFFFF"/>
                                 </a:solidFill>
                                 <a:miter lim="800000"/>
                                 <a:headEnd/>
                                 <a:tailEnd/>
-                              </a:ln>
-                            </wps:spPr>
-                            <wps:bodyPr rot="0" vert="horz" wrap="square" lIns="91440" tIns="45720" rIns="91440" bIns="45720" anchor="t" anchorCtr="0" upright="1">
-                              <a:noAutofit/>
-                            </wps:bodyPr>
-                          </wps:wsp>
-                          <wps:wsp>
-                            <wps:cNvPr id="461" name="Rechthoek 461"/>
-                            <wps:cNvSpPr>
-                              <a:spLocks noChangeArrowheads="1"/>
-                            </wps:cNvSpPr>
-                            <wps:spPr bwMode="auto">
-                              <a:xfrm>
-                                <a:off x="13854" y="0"/>
-                                <a:ext cx="3099816" cy="2377440"/>
-                              </a:xfrm>
-                              <a:prstGeom prst="rect">
-                                <a:avLst/>
-                              </a:prstGeom>
-                              <a:noFill/>
-                              <a:extLst>
-                                <a:ext uri="{909E8E84-426E-40DD-AFC4-6F175D3DCCD1}">
-                                  <a14:hiddenFill xmlns:a14="http://schemas.microsoft.com/office/drawing/2010/main">
-                                    <a:solidFill>
-                                      <a:srgbClr val="FFFFFF">
-                                        <a:alpha val="80000"/>
-                                      </a:srgbClr>
-                                    </a:solidFill>
-                                  </a14:hiddenFill>
-                                </a:ext>
-                                <a:ext uri="{91240B29-F687-4F45-9708-019B960494DF}">
-                                  <a14:hiddenLine xmlns:a14="http://schemas.microsoft.com/office/drawing/2010/main" w="12700">
-                                    <a:solidFill>
-                                      <a:srgbClr val="FFFFFF"/>
-                                    </a:solidFill>
-                                    <a:miter lim="800000"/>
-                                    <a:headEnd/>
-                                    <a:tailEnd/>
-                                  </a14:hiddenLine>
-                                </a:ext>
-                                <a:ext uri="{AF507438-7753-43E0-B8FC-AC1667EBCBE1}">
-                                  <a14:hiddenEffects xmlns:a14="http://schemas.microsoft.com/office/drawing/2010/main">
-                                    <a:effectLst>
-                                      <a:outerShdw dist="53882" dir="2700000" algn="ctr" rotWithShape="0">
-                                        <a:srgbClr val="D8D8D8"/>
-                                      </a:outerShdw>
-                                    </a:effectLst>
-                                  </a14:hiddenEffects>
-                                </a:ext>
-                              </a:extLst>
-                            </wps:spPr>
-                            <wps:txbx>
-                              <w:txbxContent>
-                                <w:sdt>
-                                  <w:sdtPr>
+                              </a14:hiddenLine>
+                            </a:ext>
+                            <a:ext uri="{AF507438-7753-43E0-B8FC-AC1667EBCBE1}">
+                              <a14:hiddenEffects xmlns:a14="http://schemas.microsoft.com/office/drawing/2010/main">
+                                <a:effectLst>
+                                  <a:outerShdw dist="53882" dir="2700000" algn="ctr" rotWithShape="0">
+                                    <a:srgbClr val="D8D8D8"/>
+                                  </a:outerShdw>
+                                </a:effectLst>
+                              </a14:hiddenEffects>
+                            </a:ext>
+                          </a:extLst>
+                        </wps:spPr>
+                        <wps:txbx>
+                          <w:txbxContent>
+                            <w:sdt>
+                              <w:sdtPr>
+                                <w:rPr>
+                                  <w:color w:val="FFFFFF" w:themeColor="background1"/>
+                                  <w:sz w:val="96"/>
+                                  <w:szCs w:val="96"/>
+                                </w:rPr>
+                                <w:alias w:val="Jaar"/>
+                                <w:id w:val="1697277919"/>
+                                <w:dataBinding w:prefixMappings="xmlns:ns0='http://schemas.microsoft.com/office/2006/coverPageProps'" w:xpath="/ns0:CoverPageProperties[1]/ns0:PublishDate[1]" w:storeItemID="{55AF091B-3C7A-41E3-B477-F2FDAA23CFDA}"/>
+                                <w:date w:fullDate="2020-01-01T00:00:00Z">
+                                  <w:dateFormat w:val="yyyy"/>
+                                  <w:lid w:val="nl-NL"/>
+                                  <w:storeMappedDataAs w:val="dateTime"/>
+                                  <w:calendar w:val="gregorian"/>
+                                </w:date>
+                              </w:sdtPr>
+                              <w:sdtContent>
+                                <w:p>
+                                  <w:pPr>
+                                    <w:pStyle w:val="Geenafstand"/>
                                     <w:rPr>
                                       <w:color w:val="FFFFFF" w:themeColor="background1"/>
                                       <w:sz w:val="96"/>
                                       <w:szCs w:val="96"/>
                                     </w:rPr>
-                                    <w:alias w:val="Jaar"/>
-                                    <w:id w:val="1012341074"/>
-                                    <w:dataBinding w:prefixMappings="xmlns:ns0='http://schemas.microsoft.com/office/2006/coverPageProps'" w:xpath="/ns0:CoverPageProperties[1]/ns0:PublishDate[1]" w:storeItemID="{55AF091B-3C7A-41E3-B477-F2FDAA23CFDA}"/>
-                                    <w:date w:fullDate="2020-01-01T00:00:00Z">
-                                      <w:dateFormat w:val="yyyy"/>
-                                      <w:lid w:val="nl-NL"/>
-                                      <w:storeMappedDataAs w:val="dateTime"/>
-                                      <w:calendar w:val="gregorian"/>
-                                    </w:date>
-                                  </w:sdtPr>
-                                  <w:sdtEndPr/>
-                                  <w:sdtContent>
-                                    <w:p>
-                                      <w:pPr>
-                                        <w:pStyle w:val="Geenafstand"/>
-                                        <w:rPr>
-                                          <w:color w:val="FFFFFF" w:themeColor="background1"/>
-                                          <w:sz w:val="96"/>
-                                          <w:szCs w:val="96"/>
-                                        </w:rPr>
-                                      </w:pPr>
-                                      <w:r>
-                                        <w:rPr>
-                                          <w:color w:val="FFFFFF" w:themeColor="background1"/>
-                                          <w:sz w:val="96"/>
-                                          <w:szCs w:val="96"/>
-                                        </w:rPr>
-                                        <w:t>2020</w:t>
-                                      </w:r>
-                                    </w:p>
-                                  </w:sdtContent>
-                                </w:sdt>
-                              </w:txbxContent>
-                            </wps:txbx>
-                            <wps:bodyPr rot="0" vert="horz" wrap="square" lIns="365760" tIns="182880" rIns="182880" bIns="182880" anchor="b" anchorCtr="0" upright="1">
-                              <a:noAutofit/>
-                            </wps:bodyPr>
-                          </wps:wsp>
-                          <wps:wsp>
-                            <wps:cNvPr id="462" name="Rechthoek 9"/>
-                            <wps:cNvSpPr>
-                              <a:spLocks noChangeArrowheads="1"/>
-                            </wps:cNvSpPr>
-                            <wps:spPr bwMode="auto">
-                              <a:xfrm>
-                                <a:off x="-102413" y="5212968"/>
-                                <a:ext cx="3352851" cy="2833370"/>
-                              </a:xfrm>
-                              <a:prstGeom prst="rect">
-                                <a:avLst/>
-                              </a:prstGeom>
-                              <a:noFill/>
-                              <a:extLst>
-                                <a:ext uri="{909E8E84-426E-40DD-AFC4-6F175D3DCCD1}">
-                                  <a14:hiddenFill xmlns:a14="http://schemas.microsoft.com/office/drawing/2010/main">
-                                    <a:solidFill>
-                                      <a:srgbClr val="FFFFFF">
-                                        <a:alpha val="80000"/>
-                                      </a:srgbClr>
-                                    </a:solidFill>
-                                  </a14:hiddenFill>
-                                </a:ext>
-                                <a:ext uri="{91240B29-F687-4F45-9708-019B960494DF}">
-                                  <a14:hiddenLine xmlns:a14="http://schemas.microsoft.com/office/drawing/2010/main" w="12700">
-                                    <a:solidFill>
-                                      <a:srgbClr val="FFFFFF"/>
-                                    </a:solidFill>
-                                    <a:miter lim="800000"/>
-                                    <a:headEnd/>
-                                    <a:tailEnd/>
-                                  </a14:hiddenLine>
-                                </a:ext>
-                                <a:ext uri="{AF507438-7753-43E0-B8FC-AC1667EBCBE1}">
-                                  <a14:hiddenEffects xmlns:a14="http://schemas.microsoft.com/office/drawing/2010/main">
-                                    <a:effectLst>
-                                      <a:outerShdw dist="53882" dir="2700000" algn="ctr" rotWithShape="0">
-                                        <a:srgbClr val="D8D8D8"/>
-                                      </a:outerShdw>
-                                    </a:effectLst>
-                                  </a14:hiddenEffects>
-                                </a:ext>
-                              </a:extLst>
-                            </wps:spPr>
-                            <wps:txbx>
-                              <w:txbxContent>
-                                <w:sdt>
-                                  <w:sdtPr>
+                                  </w:pPr>
+                                  <w:r>
                                     <w:rPr>
-                                      <w:rFonts w:ascii="Helvetica" w:hAnsi="Helvetica" w:cs="Helvetica"/>
-                                      <w:color w:val="DCDDDE"/>
-                                      <w:lang w:val="en-US"/>
+                                      <w:color w:val="FFFFFF" w:themeColor="background1"/>
+                                      <w:sz w:val="96"/>
+                                      <w:szCs w:val="96"/>
                                     </w:rPr>
-                                    <w:alias w:val="Auteur"/>
-                                    <w:id w:val="1380359617"/>
-                                    <w:dataBinding w:prefixMappings="xmlns:ns0='http://schemas.openxmlformats.org/package/2006/metadata/core-properties' xmlns:ns1='http://purl.org/dc/elements/1.1/'" w:xpath="/ns0:coreProperties[1]/ns1:creator[1]" w:storeItemID="{6C3C8BC8-F283-45AE-878A-BAB7291924A1}"/>
-                                    <w:text/>
-                                  </w:sdtPr>
-                                  <w:sdtEndPr/>
-                                  <w:sdtContent>
-                                    <w:p>
-                                      <w:pPr>
-                                        <w:pStyle w:val="Geenafstand"/>
-                                        <w:spacing w:line="360" w:lineRule="auto"/>
-                                        <w:rPr>
-                                          <w:color w:val="FFFFFF" w:themeColor="background1"/>
-                                          <w:lang w:val="en-US"/>
-                                        </w:rPr>
-                                      </w:pPr>
-                                      <w:r>
-                                        <w:rPr>
-                                          <w:rFonts w:ascii="Helvetica" w:hAnsi="Helvetica" w:cs="Helvetica"/>
-                                          <w:color w:val="DCDDDE"/>
-                                          <w:lang w:val="en-US"/>
-                                        </w:rPr>
-                                        <w:t>Chaim de Gelder, Youri Collignon,                   Cemil Besli, Abdullah Sanli</w:t>
-                                      </w:r>
-                                    </w:p>
-                                  </w:sdtContent>
-                                </w:sdt>
+                                    <w:t>2020</w:t>
+                                  </w:r>
+                                </w:p>
+                              </w:sdtContent>
+                            </w:sdt>
+                          </w:txbxContent>
+                        </wps:txbx>
+                        <wps:bodyPr rot="0" vert="horz" wrap="square" lIns="365760" tIns="182880" rIns="182880" bIns="182880" anchor="b" anchorCtr="0" upright="1">
+                          <a:noAutofit/>
+                        </wps:bodyPr>
+                      </wps:wsp>
+                      <wps:wsp>
+                        <wps:cNvPr id="12" name="Rechthoek 9"/>
+                        <wps:cNvSpPr>
+                          <a:spLocks noChangeArrowheads="1"/>
+                        </wps:cNvSpPr>
+                        <wps:spPr bwMode="auto">
+                          <a:xfrm>
+                            <a:off x="-5938" y="6393601"/>
+                            <a:ext cx="3089515" cy="2833370"/>
+                          </a:xfrm>
+                          <a:prstGeom prst="rect">
+                            <a:avLst/>
+                          </a:prstGeom>
+                          <a:noFill/>
+                          <a:ln>
+                            <a:noFill/>
+                          </a:ln>
+                          <a:effectLst/>
+                          <a:sp3d>
+                            <a:bevelT w="139700" h="139700"/>
+                          </a:sp3d>
+                          <a:extLst>
+                            <a:ext uri="{909E8E84-426E-40DD-AFC4-6F175D3DCCD1}">
+                              <a14:hiddenFill xmlns:a14="http://schemas.microsoft.com/office/drawing/2010/main">
+                                <a:solidFill>
+                                  <a:srgbClr val="FFFFFF">
+                                    <a:alpha val="80000"/>
+                                  </a:srgbClr>
+                                </a:solidFill>
+                              </a14:hiddenFill>
+                            </a:ext>
+                            <a:ext uri="{91240B29-F687-4F45-9708-019B960494DF}">
+                              <a14:hiddenLine xmlns:a14="http://schemas.microsoft.com/office/drawing/2010/main" w="12700">
+                                <a:solidFill>
+                                  <a:srgbClr val="FFFFFF"/>
+                                </a:solidFill>
+                                <a:miter lim="800000"/>
+                                <a:headEnd/>
+                                <a:tailEnd/>
+                              </a14:hiddenLine>
+                            </a:ext>
+                            <a:ext uri="{AF507438-7753-43E0-B8FC-AC1667EBCBE1}">
+                              <a14:hiddenEffects xmlns:a14="http://schemas.microsoft.com/office/drawing/2010/main">
+                                <a:effectLst>
+                                  <a:outerShdw dist="53882" dir="2700000" algn="ctr" rotWithShape="0">
+                                    <a:srgbClr val="D8D8D8"/>
+                                  </a:outerShdw>
+                                </a:effectLst>
+                              </a14:hiddenEffects>
+                            </a:ext>
+                          </a:extLst>
+                        </wps:spPr>
+                        <wps:txbx>
+                          <w:txbxContent>
+                            <w:sdt>
+                              <w:sdtPr>
+                                <w:rPr>
+                                  <w:color w:val="FFFFFF" w:themeColor="background1"/>
+                                  <w:lang w:val="en-US"/>
+                                </w:rPr>
+                                <w:alias w:val="Auteur"/>
+                                <w:id w:val="-1763362804"/>
+                                <w:dataBinding w:prefixMappings="xmlns:ns0='http://schemas.openxmlformats.org/package/2006/metadata/core-properties' xmlns:ns1='http://purl.org/dc/elements/1.1/'" w:xpath="/ns0:coreProperties[1]/ns1:creator[1]" w:storeItemID="{6C3C8BC8-F283-45AE-878A-BAB7291924A1}"/>
+                                <w:text/>
+                              </w:sdtPr>
+                              <w:sdtContent>
                                 <w:p>
                                   <w:pPr>
                                     <w:pStyle w:val="Geenafstand"/>
@@ -325,152 +253,119 @@
                                       <w:color w:val="FFFFFF" w:themeColor="background1"/>
                                       <w:lang w:val="en-US"/>
                                     </w:rPr>
-                                    <w:t>Alpha</w:t>
+                                    <w:t xml:space="preserve">Chaim de Gelder, </w:t>
                                   </w:r>
                                   <w:r>
                                     <w:rPr>
                                       <w:color w:val="FFFFFF" w:themeColor="background1"/>
                                       <w:lang w:val="en-US"/>
                                     </w:rPr>
-                                    <w:t xml:space="preserve"> </w:t>
+                                    <w:t>Youri</w:t>
                                   </w:r>
                                   <w:r>
                                     <w:rPr>
                                       <w:color w:val="FFFFFF" w:themeColor="background1"/>
                                       <w:lang w:val="en-US"/>
                                     </w:rPr>
-                                    <w:t>Consultants</w:t>
+                                    <w:t xml:space="preserve"> Collignon,                   Cemil Besli, Abdullah Sanli</w:t>
                                   </w:r>
                                 </w:p>
-                                <w:p>
-                                  <w:pPr>
-                                    <w:pStyle w:val="Geenafstand"/>
-                                    <w:spacing w:line="360" w:lineRule="auto"/>
-                                    <w:rPr>
-                                      <w:color w:val="FFFFFF" w:themeColor="background1"/>
-                                      <w:lang w:val="en-US"/>
-                                    </w:rPr>
-                                  </w:pPr>
-                                  <w:r>
-                                    <w:rPr>
-                                      <w:color w:val="FFFFFF" w:themeColor="background1"/>
-                                      <w:lang w:val="en-US"/>
-                                    </w:rPr>
-                                    <w:t>SG9A</w:t>
-                                  </w:r>
-                                </w:p>
-                              </w:txbxContent>
-                            </wps:txbx>
-                            <wps:bodyPr rot="0" vert="horz" wrap="square" lIns="365760" tIns="182880" rIns="182880" bIns="182880" anchor="b" anchorCtr="0" upright="1">
-                              <a:noAutofit/>
-                            </wps:bodyPr>
-                          </wps:wsp>
-                        </wpg:wgp>
-                      </a:graphicData>
-                    </a:graphic>
-                    <wp14:sizeRelH relativeFrom="page">
-                      <wp14:pctWidth>0</wp14:pctWidth>
-                    </wp14:sizeRelH>
-                    <wp14:sizeRelV relativeFrom="page">
-                      <wp14:pctHeight>100000</wp14:pctHeight>
-                    </wp14:sizeRelV>
-                  </wp:anchor>
-                </w:drawing>
-              </mc:Choice>
-              <mc:Fallback>
-                <w:pict>
-                  <v:group w14:anchorId="7AB43BFE" id="Groep 453" o:spid="_x0000_s1026" style="position:absolute;margin-left:349.05pt;margin-top:0;width:264pt;height:11in;z-index:251661312;mso-height-percent:1000;mso-position-horizontal-relative:page;mso-position-vertical-relative:page;mso-height-percent:1000" coordorigin="-1024" coordsize="33528,100584" o:gfxdata="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">
-                    <v:rect id="Rechthoek 459" o:spid="_x0000_s1027" alt="Light vertical" style="position:absolute;width:1385;height:100584;visibility:visible;mso-wrap-style:square;v-text-anchor:middle" o:gfxdata="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" fillcolor="#a8d08d [1945]" stroked="f" strokecolor="white" strokeweight="1pt">
-                      <v:fill r:id="rId9" o:title="" opacity="52428f" color2="white [3212]" o:opacity2="52428f" type="pattern"/>
-                      <v:shadow color="#d8d8d8" offset="3pt,3pt"/>
-                    </v:rect>
-                    <v:rect id="Rechthoek 460" o:spid="_x0000_s1028" style="position:absolute;left:1246;width:29718;height:100584;visibility:visible;mso-wrap-style:square;v-text-anchor:top" o:gfxdata="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" fillcolor="#323e4f [2415]" strokecolor="#d8d8d8"/>
-                    <v:rect id="Rechthoek 461" o:spid="_x0000_s1029" style="position:absolute;left:138;width:30998;height:23774;visibility:visible;mso-wrap-style:square;v-text-anchor:bottom" o:gfxdata="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" filled="f" stroked="f" strokecolor="white" strokeweight="1pt">
-                      <v:fill opacity="52428f"/>
-                      <v:shadow color="#d8d8d8" offset="3pt,3pt"/>
-                      <v:textbox inset="28.8pt,14.4pt,14.4pt,14.4pt">
-                        <w:txbxContent>
-                          <w:sdt>
-                            <w:sdtPr>
+                              </w:sdtContent>
+                            </w:sdt>
+                            <w:p>
+                              <w:pPr>
+                                <w:pStyle w:val="Geenafstand"/>
+                                <w:spacing w:line="360" w:lineRule="auto"/>
+                                <w:rPr>
+                                  <w:color w:val="FFFFFF" w:themeColor="background1"/>
+                                </w:rPr>
+                              </w:pPr>
+                            </w:p>
+                          </w:txbxContent>
+                        </wps:txbx>
+                        <wps:bodyPr rot="0" vert="horz" wrap="square" lIns="365760" tIns="182880" rIns="182880" bIns="182880" anchor="b" anchorCtr="0" upright="1">
+                          <a:noAutofit/>
+                        </wps:bodyPr>
+                      </wps:wsp>
+                    </wpg:wgp>
+                  </a:graphicData>
+                </a:graphic>
+                <wp14:sizeRelH relativeFrom="page">
+                  <wp14:pctWidth>0</wp14:pctWidth>
+                </wp14:sizeRelH>
+                <wp14:sizeRelV relativeFrom="page">
+                  <wp14:pctHeight>0</wp14:pctHeight>
+                </wp14:sizeRelV>
+              </wp:anchor>
+            </w:drawing>
+          </mc:Choice>
+          <mc:Fallback>
+            <w:pict>
+              <v:group w14:anchorId="7354015B" id="Groep 9" o:spid="_x0000_s1026" style="position:absolute;margin-left:381.9pt;margin-top:-67.2pt;width:250.95pt;height:829.2pt;z-index:251668480;mso-position-horizontal-relative:page;mso-position-vertical-relative:margin" coordorigin="-733" coordsize="31869,100584" o:gfxdata="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">
+                <v:rect id="Rechthoek 10" o:spid="_x0000_s1027" style="position:absolute;left:-733;width:25878;height:100584;visibility:visible;mso-wrap-style:square;v-text-anchor:top" o:gfxdata="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" fillcolor="#323e4f [2415]" stroked="f"/>
+                <v:rect id="Rechthoek 11" o:spid="_x0000_s1028" style="position:absolute;left:138;width:30998;height:23774;visibility:visible;mso-wrap-style:square;v-text-anchor:bottom" o:gfxdata="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" filled="f" stroked="f" strokecolor="white" strokeweight="1pt">
+                  <v:fill opacity="52428f"/>
+                  <v:shadow color="#d8d8d8" offset="3pt,3pt"/>
+                  <v:textbox inset="28.8pt,14.4pt,14.4pt,14.4pt">
+                    <w:txbxContent>
+                      <w:sdt>
+                        <w:sdtPr>
+                          <w:rPr>
+                            <w:color w:val="FFFFFF" w:themeColor="background1"/>
+                            <w:sz w:val="96"/>
+                            <w:szCs w:val="96"/>
+                          </w:rPr>
+                          <w:alias w:val="Jaar"/>
+                          <w:id w:val="1697277919"/>
+                          <w:dataBinding w:prefixMappings="xmlns:ns0='http://schemas.microsoft.com/office/2006/coverPageProps'" w:xpath="/ns0:CoverPageProperties[1]/ns0:PublishDate[1]" w:storeItemID="{55AF091B-3C7A-41E3-B477-F2FDAA23CFDA}"/>
+                          <w:date w:fullDate="2020-01-01T00:00:00Z">
+                            <w:dateFormat w:val="yyyy"/>
+                            <w:lid w:val="nl-NL"/>
+                            <w:storeMappedDataAs w:val="dateTime"/>
+                            <w:calendar w:val="gregorian"/>
+                          </w:date>
+                        </w:sdtPr>
+                        <w:sdtContent>
+                          <w:p>
+                            <w:pPr>
+                              <w:pStyle w:val="Geenafstand"/>
                               <w:rPr>
                                 <w:color w:val="FFFFFF" w:themeColor="background1"/>
                                 <w:sz w:val="96"/>
                                 <w:szCs w:val="96"/>
                               </w:rPr>
-                              <w:alias w:val="Jaar"/>
-                              <w:id w:val="1012341074"/>
-                              <w:dataBinding w:prefixMappings="xmlns:ns0='http://schemas.microsoft.com/office/2006/coverPageProps'" w:xpath="/ns0:CoverPageProperties[1]/ns0:PublishDate[1]" w:storeItemID="{55AF091B-3C7A-41E3-B477-F2FDAA23CFDA}"/>
-                              <w:date w:fullDate="2020-01-01T00:00:00Z">
-                                <w:dateFormat w:val="yyyy"/>
-                                <w:lid w:val="nl-NL"/>
-                                <w:storeMappedDataAs w:val="dateTime"/>
-                                <w:calendar w:val="gregorian"/>
-                              </w:date>
-                            </w:sdtPr>
-                            <w:sdtEndPr/>
-                            <w:sdtContent>
-                              <w:p>
-                                <w:pPr>
-                                  <w:pStyle w:val="Geenafstand"/>
-                                  <w:rPr>
-                                    <w:color w:val="FFFFFF" w:themeColor="background1"/>
-                                    <w:sz w:val="96"/>
-                                    <w:szCs w:val="96"/>
-                                  </w:rPr>
-                                </w:pPr>
-                                <w:r>
-                                  <w:rPr>
-                                    <w:color w:val="FFFFFF" w:themeColor="background1"/>
-                                    <w:sz w:val="96"/>
-                                    <w:szCs w:val="96"/>
-                                  </w:rPr>
-                                  <w:t>2020</w:t>
-                                </w:r>
-                              </w:p>
-                            </w:sdtContent>
-                          </w:sdt>
-                        </w:txbxContent>
-                      </v:textbox>
-                    </v:rect>
-                    <v:rect id="Rechthoek 9" o:spid="_x0000_s1030" style="position:absolute;left:-1024;top:52129;width:33528;height:28334;visibility:visible;mso-wrap-style:square;v-text-anchor:bottom" o:gfxdata="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" filled="f" stroked="f" strokecolor="white" strokeweight="1pt">
-                      <v:fill opacity="52428f"/>
-                      <v:shadow color="#d8d8d8" offset="3pt,3pt"/>
-                      <v:textbox inset="28.8pt,14.4pt,14.4pt,14.4pt">
-                        <w:txbxContent>
-                          <w:sdt>
-                            <w:sdtPr>
+                            </w:pPr>
+                            <w:r>
                               <w:rPr>
-                                <w:rFonts w:ascii="Helvetica" w:hAnsi="Helvetica" w:cs="Helvetica"/>
-                                <w:color w:val="DCDDDE"/>
-                                <w:lang w:val="en-US"/>
+                                <w:color w:val="FFFFFF" w:themeColor="background1"/>
+                                <w:sz w:val="96"/>
+                                <w:szCs w:val="96"/>
                               </w:rPr>
-                              <w:alias w:val="Auteur"/>
-                              <w:id w:val="1380359617"/>
-                              <w:dataBinding w:prefixMappings="xmlns:ns0='http://schemas.openxmlformats.org/package/2006/metadata/core-properties' xmlns:ns1='http://purl.org/dc/elements/1.1/'" w:xpath="/ns0:coreProperties[1]/ns1:creator[1]" w:storeItemID="{6C3C8BC8-F283-45AE-878A-BAB7291924A1}"/>
-                              <w:text/>
-                            </w:sdtPr>
-                            <w:sdtEndPr/>
-                            <w:sdtContent>
-                              <w:p>
-                                <w:pPr>
-                                  <w:pStyle w:val="Geenafstand"/>
-                                  <w:spacing w:line="360" w:lineRule="auto"/>
-                                  <w:rPr>
-                                    <w:color w:val="FFFFFF" w:themeColor="background1"/>
-                                    <w:lang w:val="en-US"/>
-                                  </w:rPr>
-                                </w:pPr>
-                                <w:r>
-                                  <w:rPr>
-                                    <w:rFonts w:ascii="Helvetica" w:hAnsi="Helvetica" w:cs="Helvetica"/>
-                                    <w:color w:val="DCDDDE"/>
-                                    <w:lang w:val="en-US"/>
-                                  </w:rPr>
-                                  <w:t>Chaim de Gelder, Youri Collignon,                   Cemil Besli, Abdullah Sanli</w:t>
-                                </w:r>
-                              </w:p>
-                            </w:sdtContent>
-                          </w:sdt>
+                              <w:t>2020</w:t>
+                            </w:r>
+                          </w:p>
+                        </w:sdtContent>
+                      </w:sdt>
+                    </w:txbxContent>
+                  </v:textbox>
+                </v:rect>
+                <v:rect id="Rechthoek 9" o:spid="_x0000_s1029" style="position:absolute;left:-59;top:63936;width:30894;height:28333;visibility:visible;mso-wrap-style:square;v-text-anchor:bottom" o:gfxdata="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" filled="f" stroked="f" strokecolor="white" strokeweight="1pt">
+                  <v:fill opacity="52428f"/>
+                  <v:shadow color="#d8d8d8" offset="3pt,3pt"/>
+                  <v:textbox inset="28.8pt,14.4pt,14.4pt,14.4pt">
+                    <w:txbxContent>
+                      <w:sdt>
+                        <w:sdtPr>
+                          <w:rPr>
+                            <w:color w:val="FFFFFF" w:themeColor="background1"/>
+                            <w:lang w:val="en-US"/>
+                          </w:rPr>
+                          <w:alias w:val="Auteur"/>
+                          <w:id w:val="-1763362804"/>
+                          <w:dataBinding w:prefixMappings="xmlns:ns0='http://schemas.openxmlformats.org/package/2006/metadata/core-properties' xmlns:ns1='http://purl.org/dc/elements/1.1/'" w:xpath="/ns0:coreProperties[1]/ns1:creator[1]" w:storeItemID="{6C3C8BC8-F283-45AE-878A-BAB7291924A1}"/>
+                          <w:text/>
+                        </w:sdtPr>
+                        <w:sdtContent>
                           <w:p>
                             <w:pPr>
                               <w:pStyle w:val="Geenafstand"/>
@@ -485,319 +380,792 @@
                                 <w:color w:val="FFFFFF" w:themeColor="background1"/>
                                 <w:lang w:val="en-US"/>
                               </w:rPr>
-                              <w:t>Alpha</w:t>
+                              <w:t xml:space="preserve">Chaim de Gelder, </w:t>
                             </w:r>
                             <w:r>
                               <w:rPr>
                                 <w:color w:val="FFFFFF" w:themeColor="background1"/>
                                 <w:lang w:val="en-US"/>
                               </w:rPr>
-                              <w:t xml:space="preserve"> </w:t>
+                              <w:t>Youri</w:t>
                             </w:r>
                             <w:r>
                               <w:rPr>
                                 <w:color w:val="FFFFFF" w:themeColor="background1"/>
                                 <w:lang w:val="en-US"/>
                               </w:rPr>
-                              <w:t>Consultants</w:t>
+                              <w:t xml:space="preserve"> Collignon,                   Cemil Besli, Abdullah Sanli</w:t>
                             </w:r>
                           </w:p>
-                          <w:p>
-                            <w:pPr>
-                              <w:pStyle w:val="Geenafstand"/>
-                              <w:spacing w:line="360" w:lineRule="auto"/>
+                        </w:sdtContent>
+                      </w:sdt>
+                      <w:p>
+                        <w:pPr>
+                          <w:pStyle w:val="Geenafstand"/>
+                          <w:spacing w:line="360" w:lineRule="auto"/>
+                          <w:rPr>
+                            <w:color w:val="FFFFFF" w:themeColor="background1"/>
+                          </w:rPr>
+                        </w:pPr>
+                      </w:p>
+                    </w:txbxContent>
+                  </v:textbox>
+                </v:rect>
+                <w10:wrap anchorx="page" anchory="margin"/>
+              </v:group>
+            </w:pict>
+          </mc:Fallback>
+        </mc:AlternateContent>
+      </w:r>
+      <w:r>
+        <w:rPr>
+          <w:noProof/>
+        </w:rPr>
+        <mc:AlternateContent>
+          <mc:Choice Requires="wps">
+            <w:drawing>
+              <wp:anchor distT="0" distB="0" distL="114300" distR="114300" simplePos="0" relativeHeight="251669504" behindDoc="0" locked="0" layoutInCell="0" allowOverlap="1" wp14:anchorId="38E7193E" wp14:editId="14C03206">
+                <wp:simplePos x="0" y="0"/>
+                <wp:positionH relativeFrom="page">
+                  <wp:align>left</wp:align>
+                </wp:positionH>
+                <mc:AlternateContent>
+                  <mc:Choice Requires="wp14">
+                    <wp:positionV relativeFrom="page">
+                      <wp14:pctPosVOffset>25000</wp14:pctPosVOffset>
+                    </wp:positionV>
+                  </mc:Choice>
+                  <mc:Fallback>
+                    <wp:positionV relativeFrom="page">
+                      <wp:posOffset>2672715</wp:posOffset>
+                    </wp:positionV>
+                  </mc:Fallback>
+                </mc:AlternateContent>
+                <wp:extent cx="6970395" cy="640080"/>
+                <wp:effectExtent l="0" t="0" r="15875" b="17145"/>
+                <wp:wrapNone/>
+                <wp:docPr id="13" name="Rechthoek 16"/>
+                <wp:cNvGraphicFramePr>
+                  <a:graphicFrameLocks xmlns:a="http://schemas.openxmlformats.org/drawingml/2006/main"/>
+                </wp:cNvGraphicFramePr>
+                <a:graphic xmlns:a="http://schemas.openxmlformats.org/drawingml/2006/main">
+                  <a:graphicData uri="http://schemas.microsoft.com/office/word/2010/wordprocessingShape">
+                    <wps:wsp>
+                      <wps:cNvSpPr>
+                        <a:spLocks noChangeArrowheads="1"/>
+                      </wps:cNvSpPr>
+                      <wps:spPr bwMode="auto">
+                        <a:xfrm>
+                          <a:off x="0" y="0"/>
+                          <a:ext cx="6970395" cy="640080"/>
+                        </a:xfrm>
+                        <a:prstGeom prst="rect">
+                          <a:avLst/>
+                        </a:prstGeom>
+                        <a:gradFill flip="none" rotWithShape="1">
+                          <a:gsLst>
+                            <a:gs pos="0">
+                              <a:schemeClr val="tx2">
+                                <a:lumMod val="75000"/>
+                                <a:shade val="30000"/>
+                                <a:satMod val="115000"/>
+                              </a:schemeClr>
+                            </a:gs>
+                            <a:gs pos="50000">
+                              <a:schemeClr val="tx2">
+                                <a:lumMod val="75000"/>
+                                <a:shade val="67500"/>
+                                <a:satMod val="115000"/>
+                              </a:schemeClr>
+                            </a:gs>
+                            <a:gs pos="100000">
+                              <a:schemeClr val="tx2">
+                                <a:lumMod val="75000"/>
+                                <a:shade val="100000"/>
+                                <a:satMod val="115000"/>
+                              </a:schemeClr>
+                            </a:gs>
+                          </a:gsLst>
+                          <a:lin ang="5400000" scaled="1"/>
+                          <a:tileRect/>
+                        </a:gradFill>
+                        <a:ln w="19050">
+                          <a:solidFill>
+                            <a:schemeClr val="tx1"/>
+                          </a:solidFill>
+                          <a:miter lim="800000"/>
+                          <a:headEnd/>
+                          <a:tailEnd/>
+                        </a:ln>
+                      </wps:spPr>
+                      <wps:txbx>
+                        <w:txbxContent>
+                          <w:sdt>
+                            <w:sdtPr>
                               <w:rPr>
                                 <w:color w:val="FFFFFF" w:themeColor="background1"/>
-                                <w:lang w:val="en-US"/>
+                                <w:sz w:val="72"/>
+                                <w:szCs w:val="72"/>
                               </w:rPr>
-                            </w:pPr>
-                            <w:r>
-                              <w:rPr>
-                                <w:color w:val="FFFFFF" w:themeColor="background1"/>
-                                <w:lang w:val="en-US"/>
-                              </w:rPr>
-                              <w:t>SG9A</w:t>
-                            </w:r>
-                          </w:p>
-                        </w:txbxContent>
-                      </v:textbox>
-                    </v:rect>
-                    <w10:wrap anchorx="page" anchory="page"/>
-                  </v:group>
-                </w:pict>
-              </mc:Fallback>
-            </mc:AlternateContent>
-          </w:r>
-          <w:r>
-            <w:rPr>
-              <w:noProof/>
-              <w:lang w:val="en-US"/>
-            </w:rPr>
-            <mc:AlternateContent>
-              <mc:Choice Requires="wps">
-                <w:drawing>
-                  <wp:anchor distT="0" distB="0" distL="114300" distR="114300" simplePos="0" relativeHeight="251663360" behindDoc="0" locked="0" layoutInCell="0" allowOverlap="1" wp14:anchorId="7B992E73" wp14:editId="3E97DE80">
-                    <wp:simplePos x="0" y="0"/>
-                    <wp:positionH relativeFrom="page">
-                      <wp:align>left</wp:align>
-                    </wp:positionH>
-                    <mc:AlternateContent>
-                      <mc:Choice Requires="wp14">
-                        <wp:positionV relativeFrom="page">
-                          <wp14:pctPosVOffset>25000</wp14:pctPosVOffset>
-                        </wp:positionV>
-                      </mc:Choice>
-                      <mc:Fallback>
-                        <wp:positionV relativeFrom="page">
-                          <wp:posOffset>2672715</wp:posOffset>
-                        </wp:positionV>
-                      </mc:Fallback>
-                    </mc:AlternateContent>
-                    <wp:extent cx="6970395" cy="640080"/>
-                    <wp:effectExtent l="0" t="0" r="20955" b="20320"/>
-                    <wp:wrapNone/>
-                    <wp:docPr id="463" name="Rechthoek 16"/>
-                    <wp:cNvGraphicFramePr>
-                      <a:graphicFrameLocks xmlns:a="http://schemas.openxmlformats.org/drawingml/2006/main"/>
-                    </wp:cNvGraphicFramePr>
-                    <a:graphic xmlns:a="http://schemas.openxmlformats.org/drawingml/2006/main">
-                      <a:graphicData uri="http://schemas.microsoft.com/office/word/2010/wordprocessingShape">
-                        <wps:wsp>
-                          <wps:cNvSpPr>
-                            <a:spLocks noChangeArrowheads="1"/>
-                          </wps:cNvSpPr>
-                          <wps:spPr bwMode="auto">
-                            <a:xfrm>
-                              <a:off x="0" y="0"/>
-                              <a:ext cx="6970395" cy="640080"/>
-                            </a:xfrm>
-                            <a:prstGeom prst="rect">
-                              <a:avLst/>
-                            </a:prstGeom>
-                            <a:solidFill>
-                              <a:schemeClr val="tx1"/>
-                            </a:solidFill>
-                            <a:ln w="19050">
-                              <a:solidFill>
-                                <a:schemeClr val="tx1"/>
-                              </a:solidFill>
-                              <a:miter lim="800000"/>
-                              <a:headEnd/>
-                              <a:tailEnd/>
-                            </a:ln>
-                          </wps:spPr>
-                          <wps:txbx>
-                            <w:txbxContent>
-                              <w:sdt>
-                                <w:sdtPr>
+                              <w:alias w:val="Titel"/>
+                              <w:id w:val="757791090"/>
+                              <w:dataBinding w:prefixMappings="xmlns:ns0='http://schemas.openxmlformats.org/package/2006/metadata/core-properties' xmlns:ns1='http://purl.org/dc/elements/1.1/'" w:xpath="/ns0:coreProperties[1]/ns1:title[1]" w:storeItemID="{6C3C8BC8-F283-45AE-878A-BAB7291924A1}"/>
+                              <w:text/>
+                            </w:sdtPr>
+                            <w:sdtContent>
+                              <w:p>
+                                <w:pPr>
+                                  <w:pStyle w:val="Geenafstand"/>
+                                  <w:jc w:val="right"/>
                                   <w:rPr>
                                     <w:color w:val="FFFFFF" w:themeColor="background1"/>
                                     <w:sz w:val="72"/>
                                     <w:szCs w:val="72"/>
                                   </w:rPr>
-                                  <w:alias w:val="Titel"/>
-                                  <w:id w:val="-1704864950"/>
-                                  <w:dataBinding w:prefixMappings="xmlns:ns0='http://schemas.openxmlformats.org/package/2006/metadata/core-properties' xmlns:ns1='http://purl.org/dc/elements/1.1/'" w:xpath="/ns0:coreProperties[1]/ns1:title[1]" w:storeItemID="{6C3C8BC8-F283-45AE-878A-BAB7291924A1}"/>
-                                  <w:text/>
-                                </w:sdtPr>
-                                <w:sdtEndPr/>
-                                <w:sdtContent>
-                                  <w:p>
-                                    <w:pPr>
-                                      <w:pStyle w:val="Geenafstand"/>
-                                      <w:jc w:val="right"/>
-                                      <w:rPr>
-                                        <w:color w:val="FFFFFF" w:themeColor="background1"/>
-                                        <w:sz w:val="72"/>
-                                        <w:szCs w:val="72"/>
-                                      </w:rPr>
-                                    </w:pPr>
-                                    <w:r>
-                                      <w:rPr>
-                                        <w:color w:val="FFFFFF" w:themeColor="background1"/>
-                                        <w:sz w:val="72"/>
-                                        <w:szCs w:val="72"/>
-                                      </w:rPr>
-                                      <w:t xml:space="preserve">BIM Sprint 1 </w:t>
-                                    </w:r>
-                                    <w:r>
-                                      <w:rPr>
-                                        <w:color w:val="FFFFFF" w:themeColor="background1"/>
-                                        <w:sz w:val="72"/>
-                                        <w:szCs w:val="72"/>
-                                        <w:lang w:val="en-US"/>
-                                      </w:rPr>
-                                      <w:t>Stakeholderanalyse</w:t>
-                                    </w:r>
-                                  </w:p>
-                                </w:sdtContent>
-                              </w:sdt>
-                            </w:txbxContent>
-                          </wps:txbx>
-                          <wps:bodyPr rot="0" vert="horz" wrap="square" lIns="182880" tIns="45720" rIns="182880" bIns="45720" anchor="ctr" anchorCtr="0" upright="1">
-                            <a:spAutoFit/>
-                          </wps:bodyPr>
-                        </wps:wsp>
-                      </a:graphicData>
-                    </a:graphic>
-                    <wp14:sizeRelH relativeFrom="page">
-                      <wp14:pctWidth>90000</wp14:pctWidth>
-                    </wp14:sizeRelH>
-                    <wp14:sizeRelV relativeFrom="page">
-                      <wp14:pctHeight>7300</wp14:pctHeight>
-                    </wp14:sizeRelV>
-                  </wp:anchor>
-                </w:drawing>
-              </mc:Choice>
-              <mc:Fallback>
-                <w:pict>
-                  <v:rect w14:anchorId="7B992E73" id="Rechthoek 16" o:spid="_x0000_s1031" style="position:absolute;margin-left:0;margin-top:0;width:548.85pt;height:50.4pt;z-index:251663360;visibility:visible;mso-wrap-style:square;mso-width-percent:900;mso-height-percent:73;mso-top-percent:250;mso-wrap-distance-left:9pt;mso-wrap-distance-top:0;mso-wrap-distance-right:9pt;mso-wrap-distance-bottom:0;mso-position-horizontal:left;mso-position-horizontal-relative:page;mso-position-vertical-relative:page;mso-width-percent:900;mso-height-percent:73;mso-top-percent:250;mso-width-relative:page;mso-height-relative:page;v-text-anchor:middle" o:gfxdata="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" o:allowincell="f" fillcolor="black [3213]" strokecolor="black [3213]" strokeweight="1.5pt">
-                    <v:textbox style="mso-fit-shape-to-text:t" inset="14.4pt,,14.4pt">
-                      <w:txbxContent>
-                        <w:sdt>
-                          <w:sdtPr>
+                                </w:pPr>
+                                <w:r>
+                                  <w:rPr>
+                                    <w:color w:val="FFFFFF" w:themeColor="background1"/>
+                                    <w:sz w:val="72"/>
+                                    <w:szCs w:val="72"/>
+                                  </w:rPr>
+                                  <w:t>Stakeholdersanalyse Steam</w:t>
+                                </w:r>
+                              </w:p>
+                            </w:sdtContent>
+                          </w:sdt>
+                        </w:txbxContent>
+                      </wps:txbx>
+                      <wps:bodyPr rot="0" vert="horz" wrap="square" lIns="182880" tIns="45720" rIns="182880" bIns="45720" anchor="ctr" anchorCtr="0" upright="1">
+                        <a:spAutoFit/>
+                      </wps:bodyPr>
+                    </wps:wsp>
+                  </a:graphicData>
+                </a:graphic>
+                <wp14:sizeRelH relativeFrom="page">
+                  <wp14:pctWidth>90000</wp14:pctWidth>
+                </wp14:sizeRelH>
+                <wp14:sizeRelV relativeFrom="page">
+                  <wp14:pctHeight>7300</wp14:pctHeight>
+                </wp14:sizeRelV>
+              </wp:anchor>
+            </w:drawing>
+          </mc:Choice>
+          <mc:Fallback>
+            <w:pict>
+              <v:rect w14:anchorId="38E7193E" id="Rechthoek 16" o:spid="_x0000_s1030" style="position:absolute;margin-left:0;margin-top:0;width:548.85pt;height:50.4pt;z-index:251669504;visibility:visible;mso-wrap-style:square;mso-width-percent:900;mso-height-percent:73;mso-top-percent:250;mso-wrap-distance-left:9pt;mso-wrap-distance-top:0;mso-wrap-distance-right:9pt;mso-wrap-distance-bottom:0;mso-position-horizontal:left;mso-position-horizontal-relative:page;mso-position-vertical-relative:page;mso-width-percent:900;mso-height-percent:73;mso-top-percent:250;mso-width-relative:page;mso-height-relative:page;v-text-anchor:middle" o:gfxdata="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" o:allowincell="f" fillcolor="#323e4f [2415]" strokecolor="black [3213]" strokeweight="1.5pt">
+                <v:fill color2="#323e4f [2415]" rotate="t" colors="0 #18202c;.5 #273343;1 #313f52" focus="100%" type="gradient"/>
+                <v:textbox style="mso-fit-shape-to-text:t" inset="14.4pt,,14.4pt">
+                  <w:txbxContent>
+                    <w:sdt>
+                      <w:sdtPr>
+                        <w:rPr>
+                          <w:color w:val="FFFFFF" w:themeColor="background1"/>
+                          <w:sz w:val="72"/>
+                          <w:szCs w:val="72"/>
+                        </w:rPr>
+                        <w:alias w:val="Titel"/>
+                        <w:id w:val="757791090"/>
+                        <w:dataBinding w:prefixMappings="xmlns:ns0='http://schemas.openxmlformats.org/package/2006/metadata/core-properties' xmlns:ns1='http://purl.org/dc/elements/1.1/'" w:xpath="/ns0:coreProperties[1]/ns1:title[1]" w:storeItemID="{6C3C8BC8-F283-45AE-878A-BAB7291924A1}"/>
+                        <w:text/>
+                      </w:sdtPr>
+                      <w:sdtContent>
+                        <w:p>
+                          <w:pPr>
+                            <w:pStyle w:val="Geenafstand"/>
+                            <w:jc w:val="right"/>
                             <w:rPr>
                               <w:color w:val="FFFFFF" w:themeColor="background1"/>
                               <w:sz w:val="72"/>
                               <w:szCs w:val="72"/>
                             </w:rPr>
-                            <w:alias w:val="Titel"/>
-                            <w:id w:val="-1704864950"/>
-                            <w:dataBinding w:prefixMappings="xmlns:ns0='http://schemas.openxmlformats.org/package/2006/metadata/core-properties' xmlns:ns1='http://purl.org/dc/elements/1.1/'" w:xpath="/ns0:coreProperties[1]/ns1:title[1]" w:storeItemID="{6C3C8BC8-F283-45AE-878A-BAB7291924A1}"/>
-                            <w:text/>
-                          </w:sdtPr>
-                          <w:sdtEndPr/>
-                          <w:sdtContent>
-                            <w:p>
-                              <w:pPr>
-                                <w:pStyle w:val="Geenafstand"/>
-                                <w:jc w:val="right"/>
-                                <w:rPr>
-                                  <w:color w:val="FFFFFF" w:themeColor="background1"/>
-                                  <w:sz w:val="72"/>
-                                  <w:szCs w:val="72"/>
-                                </w:rPr>
-                              </w:pPr>
-                              <w:r>
-                                <w:rPr>
-                                  <w:color w:val="FFFFFF" w:themeColor="background1"/>
-                                  <w:sz w:val="72"/>
-                                  <w:szCs w:val="72"/>
-                                </w:rPr>
-                                <w:t xml:space="preserve">BIM Sprint 1 </w:t>
-                              </w:r>
-                              <w:r>
-                                <w:rPr>
-                                  <w:color w:val="FFFFFF" w:themeColor="background1"/>
-                                  <w:sz w:val="72"/>
-                                  <w:szCs w:val="72"/>
-                                  <w:lang w:val="en-US"/>
-                                </w:rPr>
-                                <w:t>Stakeholderanalyse</w:t>
-                              </w:r>
-                            </w:p>
-                          </w:sdtContent>
-                        </w:sdt>
-                      </w:txbxContent>
-                    </v:textbox>
-                    <w10:wrap anchorx="page" anchory="page"/>
-                  </v:rect>
-                </w:pict>
-              </mc:Fallback>
-            </mc:AlternateContent>
-          </w:r>
-        </w:p>
-        <w:p>
-          <w:pPr>
-            <w:rPr>
-              <w:rFonts w:ascii="Helvetica" w:eastAsia="Times New Roman" w:hAnsi="Helvetica" w:cs="Helvetica"/>
-              <w:color w:val="2D3B45"/>
-              <w:sz w:val="24"/>
-              <w:szCs w:val="24"/>
-              <w:lang w:eastAsia="nl-NL"/>
-            </w:rPr>
-          </w:pPr>
-          <w:r>
-            <w:rPr>
-              <w:noProof/>
-              <w:lang w:val="en-US"/>
-            </w:rPr>
+                          </w:pPr>
+                          <w:r>
+                            <w:rPr>
+                              <w:color w:val="FFFFFF" w:themeColor="background1"/>
+                              <w:sz w:val="72"/>
+                              <w:szCs w:val="72"/>
+                            </w:rPr>
+                            <w:t>Stakeholdersanalyse Steam</w:t>
+                          </w:r>
+                        </w:p>
+                      </w:sdtContent>
+                    </w:sdt>
+                  </w:txbxContent>
+                </v:textbox>
+                <w10:wrap anchorx="page" anchory="page"/>
+              </v:rect>
+            </w:pict>
+          </mc:Fallback>
+        </mc:AlternateContent>
+      </w:r>
+    </w:p>
+    <w:p>
+      <w:pPr>
+        <w:shd w:val="clear" w:color="auto" w:fill="FFFFFF"/>
+        <w:spacing w:before="100" w:beforeAutospacing="1" w:after="100" w:afterAutospacing="1" w:line="240" w:lineRule="auto"/>
+        <w:rPr>
+          <w:rFonts w:ascii="Helvetica" w:eastAsia="Times New Roman" w:hAnsi="Helvetica" w:cs="Helvetica"/>
+          <w:b/>
+          <w:bCs/>
+          <w:color w:val="2F5496" w:themeColor="accent1" w:themeShade="BF"/>
+          <w:sz w:val="24"/>
+          <w:szCs w:val="24"/>
+          <w:lang w:eastAsia="nl-NL"/>
+        </w:rPr>
+      </w:pPr>
+    </w:p>
+    <w:p>
+      <w:pPr>
+        <w:shd w:val="clear" w:color="auto" w:fill="FFFFFF"/>
+        <w:spacing w:before="100" w:beforeAutospacing="1" w:after="100" w:afterAutospacing="1" w:line="240" w:lineRule="auto"/>
+        <w:rPr>
+          <w:rFonts w:ascii="Helvetica" w:eastAsia="Times New Roman" w:hAnsi="Helvetica" w:cs="Helvetica"/>
+          <w:b/>
+          <w:bCs/>
+          <w:color w:val="2F5496" w:themeColor="accent1" w:themeShade="BF"/>
+          <w:sz w:val="24"/>
+          <w:szCs w:val="24"/>
+          <w:lang w:eastAsia="nl-NL"/>
+        </w:rPr>
+      </w:pPr>
+    </w:p>
+    <w:p>
+      <w:pPr>
+        <w:shd w:val="clear" w:color="auto" w:fill="FFFFFF"/>
+        <w:spacing w:before="100" w:beforeAutospacing="1" w:after="100" w:afterAutospacing="1" w:line="240" w:lineRule="auto"/>
+        <w:rPr>
+          <w:rFonts w:ascii="Helvetica" w:eastAsia="Times New Roman" w:hAnsi="Helvetica" w:cs="Helvetica"/>
+          <w:b/>
+          <w:bCs/>
+          <w:color w:val="2F5496" w:themeColor="accent1" w:themeShade="BF"/>
+          <w:sz w:val="24"/>
+          <w:szCs w:val="24"/>
+          <w:lang w:eastAsia="nl-NL"/>
+        </w:rPr>
+      </w:pPr>
+    </w:p>
+    <w:p>
+      <w:pPr>
+        <w:shd w:val="clear" w:color="auto" w:fill="FFFFFF"/>
+        <w:spacing w:before="100" w:beforeAutospacing="1" w:after="100" w:afterAutospacing="1" w:line="240" w:lineRule="auto"/>
+        <w:rPr>
+          <w:rFonts w:ascii="Helvetica" w:eastAsia="Times New Roman" w:hAnsi="Helvetica" w:cs="Helvetica"/>
+          <w:b/>
+          <w:bCs/>
+          <w:color w:val="2F5496" w:themeColor="accent1" w:themeShade="BF"/>
+          <w:sz w:val="24"/>
+          <w:szCs w:val="24"/>
+          <w:lang w:eastAsia="nl-NL"/>
+        </w:rPr>
+      </w:pPr>
+    </w:p>
+    <w:p>
+      <w:pPr>
+        <w:shd w:val="clear" w:color="auto" w:fill="FFFFFF"/>
+        <w:spacing w:before="100" w:beforeAutospacing="1" w:after="100" w:afterAutospacing="1" w:line="240" w:lineRule="auto"/>
+        <w:rPr>
+          <w:rFonts w:ascii="Helvetica" w:eastAsia="Times New Roman" w:hAnsi="Helvetica" w:cs="Helvetica"/>
+          <w:b/>
+          <w:bCs/>
+          <w:color w:val="2F5496" w:themeColor="accent1" w:themeShade="BF"/>
+          <w:sz w:val="24"/>
+          <w:szCs w:val="24"/>
+          <w:lang w:eastAsia="nl-NL"/>
+        </w:rPr>
+      </w:pPr>
+    </w:p>
+    <w:p>
+      <w:pPr>
+        <w:shd w:val="clear" w:color="auto" w:fill="FFFFFF"/>
+        <w:spacing w:before="100" w:beforeAutospacing="1" w:after="100" w:afterAutospacing="1" w:line="240" w:lineRule="auto"/>
+        <w:rPr>
+          <w:rFonts w:ascii="Helvetica" w:eastAsia="Times New Roman" w:hAnsi="Helvetica" w:cs="Helvetica"/>
+          <w:b/>
+          <w:bCs/>
+          <w:color w:val="2F5496" w:themeColor="accent1" w:themeShade="BF"/>
+          <w:sz w:val="24"/>
+          <w:szCs w:val="24"/>
+          <w:lang w:eastAsia="nl-NL"/>
+        </w:rPr>
+      </w:pPr>
+    </w:p>
+    <w:p>
+      <w:pPr>
+        <w:shd w:val="clear" w:color="auto" w:fill="FFFFFF"/>
+        <w:spacing w:before="100" w:beforeAutospacing="1" w:after="100" w:afterAutospacing="1" w:line="240" w:lineRule="auto"/>
+        <w:rPr>
+          <w:rFonts w:ascii="Helvetica" w:eastAsia="Times New Roman" w:hAnsi="Helvetica" w:cs="Helvetica"/>
+          <w:b/>
+          <w:bCs/>
+          <w:color w:val="2F5496" w:themeColor="accent1" w:themeShade="BF"/>
+          <w:sz w:val="24"/>
+          <w:szCs w:val="24"/>
+          <w:lang w:eastAsia="nl-NL"/>
+        </w:rPr>
+      </w:pPr>
+    </w:p>
+    <w:p>
+      <w:pPr>
+        <w:shd w:val="clear" w:color="auto" w:fill="FFFFFF"/>
+        <w:spacing w:before="100" w:beforeAutospacing="1" w:after="100" w:afterAutospacing="1" w:line="240" w:lineRule="auto"/>
+        <w:rPr>
+          <w:rFonts w:ascii="Helvetica" w:eastAsia="Times New Roman" w:hAnsi="Helvetica" w:cs="Helvetica"/>
+          <w:b/>
+          <w:bCs/>
+          <w:color w:val="2F5496" w:themeColor="accent1" w:themeShade="BF"/>
+          <w:sz w:val="24"/>
+          <w:szCs w:val="24"/>
+          <w:lang w:eastAsia="nl-NL"/>
+        </w:rPr>
+      </w:pPr>
+    </w:p>
+    <w:p>
+      <w:pPr>
+        <w:shd w:val="clear" w:color="auto" w:fill="FFFFFF"/>
+        <w:spacing w:before="100" w:beforeAutospacing="1" w:after="100" w:afterAutospacing="1" w:line="240" w:lineRule="auto"/>
+        <w:rPr>
+          <w:rFonts w:ascii="Helvetica" w:eastAsia="Times New Roman" w:hAnsi="Helvetica" w:cs="Helvetica"/>
+          <w:b/>
+          <w:bCs/>
+          <w:color w:val="2F5496" w:themeColor="accent1" w:themeShade="BF"/>
+          <w:sz w:val="24"/>
+          <w:szCs w:val="24"/>
+          <w:lang w:eastAsia="nl-NL"/>
+        </w:rPr>
+      </w:pPr>
+      <w:r>
+        <w:rPr>
+          <w:noProof/>
+        </w:rPr>
+        <w:drawing>
+          <wp:anchor distT="0" distB="0" distL="114300" distR="114300" simplePos="0" relativeHeight="251671552" behindDoc="0" locked="0" layoutInCell="0" allowOverlap="1" wp14:anchorId="705FFC89" wp14:editId="66AB0FAE">
+            <wp:simplePos x="0" y="0"/>
+            <wp:positionH relativeFrom="page">
+              <wp:posOffset>1122875</wp:posOffset>
+            </wp:positionH>
+            <wp:positionV relativeFrom="page">
+              <wp:posOffset>4222575</wp:posOffset>
+            </wp:positionV>
+            <wp:extent cx="5577840" cy="3137535"/>
+            <wp:effectExtent l="57150" t="57150" r="365760" b="348615"/>
+            <wp:wrapNone/>
+            <wp:docPr id="14" name="Afbeelding 1"/>
+            <wp:cNvGraphicFramePr>
+              <a:graphicFrameLocks xmlns:a="http://schemas.openxmlformats.org/drawingml/2006/main" noChangeAspect="1"/>
+            </wp:cNvGraphicFramePr>
+            <a:graphic xmlns:a="http://schemas.openxmlformats.org/drawingml/2006/main">
+              <a:graphicData uri="http://schemas.openxmlformats.org/drawingml/2006/picture">
+                <pic:pic xmlns:pic="http://schemas.openxmlformats.org/drawingml/2006/picture">
+                  <pic:nvPicPr>
+                    <pic:cNvPr id="464" name="Afbeelding 1"/>
+                    <pic:cNvPicPr/>
+                  </pic:nvPicPr>
+                  <pic:blipFill>
+                    <a:blip r:embed="rId9">
+                      <a:extLst>
+                        <a:ext uri="{28A0092B-C50C-407E-A947-70E740481C1C}">
+                          <a14:useLocalDpi xmlns:a14="http://schemas.microsoft.com/office/drawing/2010/main" val="0"/>
+                        </a:ext>
+                      </a:extLst>
+                    </a:blip>
+                    <a:stretch>
+                      <a:fillRect/>
+                    </a:stretch>
+                  </pic:blipFill>
+                  <pic:spPr>
+                    <a:xfrm>
+                      <a:off x="0" y="0"/>
+                      <a:ext cx="5577840" cy="3137535"/>
+                    </a:xfrm>
+                    <a:prstGeom prst="rect">
+                      <a:avLst/>
+                    </a:prstGeom>
+                    <a:ln w="12700">
+                      <a:noFill/>
+                    </a:ln>
+                    <a:effectLst>
+                      <a:outerShdw blurRad="190500" dist="228600" dir="2700000" algn="ctr">
+                        <a:srgbClr val="000000">
+                          <a:alpha val="30000"/>
+                        </a:srgbClr>
+                      </a:outerShdw>
+                    </a:effectLst>
+                    <a:scene3d>
+                      <a:camera prst="orthographicFront">
+                        <a:rot lat="0" lon="0" rev="0"/>
+                      </a:camera>
+                      <a:lightRig rig="glow" dir="t">
+                        <a:rot lat="0" lon="0" rev="4800000"/>
+                      </a:lightRig>
+                    </a:scene3d>
+                    <a:sp3d prstMaterial="matte">
+                      <a:bevelT w="127000" h="63500"/>
+                    </a:sp3d>
+                  </pic:spPr>
+                </pic:pic>
+              </a:graphicData>
+            </a:graphic>
+            <wp14:sizeRelH relativeFrom="margin">
+              <wp14:pctWidth>0</wp14:pctWidth>
+            </wp14:sizeRelH>
+            <wp14:sizeRelV relativeFrom="margin">
+              <wp14:pctHeight>0</wp14:pctHeight>
+            </wp14:sizeRelV>
+          </wp:anchor>
+        </w:drawing>
+      </w:r>
+    </w:p>
+    <w:p>
+      <w:pPr>
+        <w:shd w:val="clear" w:color="auto" w:fill="FFFFFF"/>
+        <w:spacing w:before="100" w:beforeAutospacing="1" w:after="100" w:afterAutospacing="1" w:line="240" w:lineRule="auto"/>
+        <w:rPr>
+          <w:rFonts w:ascii="Helvetica" w:eastAsia="Times New Roman" w:hAnsi="Helvetica" w:cs="Helvetica"/>
+          <w:b/>
+          <w:bCs/>
+          <w:color w:val="2F5496" w:themeColor="accent1" w:themeShade="BF"/>
+          <w:sz w:val="24"/>
+          <w:szCs w:val="24"/>
+          <w:lang w:eastAsia="nl-NL"/>
+        </w:rPr>
+      </w:pPr>
+    </w:p>
+    <w:p>
+      <w:pPr>
+        <w:shd w:val="clear" w:color="auto" w:fill="FFFFFF"/>
+        <w:spacing w:before="100" w:beforeAutospacing="1" w:after="100" w:afterAutospacing="1" w:line="240" w:lineRule="auto"/>
+        <w:rPr>
+          <w:rFonts w:ascii="Helvetica" w:eastAsia="Times New Roman" w:hAnsi="Helvetica" w:cs="Helvetica"/>
+          <w:b/>
+          <w:bCs/>
+          <w:color w:val="2F5496" w:themeColor="accent1" w:themeShade="BF"/>
+          <w:sz w:val="24"/>
+          <w:szCs w:val="24"/>
+          <w:lang w:eastAsia="nl-NL"/>
+        </w:rPr>
+      </w:pPr>
+    </w:p>
+    <w:p>
+      <w:pPr>
+        <w:shd w:val="clear" w:color="auto" w:fill="FFFFFF"/>
+        <w:spacing w:before="100" w:beforeAutospacing="1" w:after="100" w:afterAutospacing="1" w:line="240" w:lineRule="auto"/>
+        <w:rPr>
+          <w:rFonts w:ascii="Helvetica" w:eastAsia="Times New Roman" w:hAnsi="Helvetica" w:cs="Helvetica"/>
+          <w:b/>
+          <w:bCs/>
+          <w:color w:val="2F5496" w:themeColor="accent1" w:themeShade="BF"/>
+          <w:sz w:val="24"/>
+          <w:szCs w:val="24"/>
+          <w:lang w:eastAsia="nl-NL"/>
+        </w:rPr>
+      </w:pPr>
+    </w:p>
+    <w:p>
+      <w:pPr>
+        <w:shd w:val="clear" w:color="auto" w:fill="FFFFFF"/>
+        <w:spacing w:before="100" w:beforeAutospacing="1" w:after="100" w:afterAutospacing="1" w:line="240" w:lineRule="auto"/>
+        <w:rPr>
+          <w:rFonts w:ascii="Helvetica" w:eastAsia="Times New Roman" w:hAnsi="Helvetica" w:cs="Helvetica"/>
+          <w:b/>
+          <w:bCs/>
+          <w:color w:val="2F5496" w:themeColor="accent1" w:themeShade="BF"/>
+          <w:sz w:val="24"/>
+          <w:szCs w:val="24"/>
+          <w:lang w:eastAsia="nl-NL"/>
+        </w:rPr>
+      </w:pPr>
+    </w:p>
+    <w:p>
+      <w:pPr>
+        <w:shd w:val="clear" w:color="auto" w:fill="FFFFFF"/>
+        <w:spacing w:before="100" w:beforeAutospacing="1" w:after="100" w:afterAutospacing="1" w:line="240" w:lineRule="auto"/>
+        <w:rPr>
+          <w:rFonts w:ascii="Helvetica" w:eastAsia="Times New Roman" w:hAnsi="Helvetica" w:cs="Helvetica"/>
+          <w:b/>
+          <w:bCs/>
+          <w:color w:val="2F5496" w:themeColor="accent1" w:themeShade="BF"/>
+          <w:sz w:val="24"/>
+          <w:szCs w:val="24"/>
+          <w:lang w:eastAsia="nl-NL"/>
+        </w:rPr>
+      </w:pPr>
+    </w:p>
+    <w:p>
+      <w:pPr>
+        <w:shd w:val="clear" w:color="auto" w:fill="FFFFFF"/>
+        <w:spacing w:before="100" w:beforeAutospacing="1" w:after="100" w:afterAutospacing="1" w:line="240" w:lineRule="auto"/>
+        <w:rPr>
+          <w:rFonts w:ascii="Helvetica" w:eastAsia="Times New Roman" w:hAnsi="Helvetica" w:cs="Helvetica"/>
+          <w:b/>
+          <w:bCs/>
+          <w:color w:val="2F5496" w:themeColor="accent1" w:themeShade="BF"/>
+          <w:sz w:val="24"/>
+          <w:szCs w:val="24"/>
+          <w:lang w:eastAsia="nl-NL"/>
+        </w:rPr>
+      </w:pPr>
+    </w:p>
+    <w:p>
+      <w:pPr>
+        <w:shd w:val="clear" w:color="auto" w:fill="FFFFFF"/>
+        <w:spacing w:before="100" w:beforeAutospacing="1" w:after="100" w:afterAutospacing="1" w:line="240" w:lineRule="auto"/>
+        <w:rPr>
+          <w:rFonts w:ascii="Helvetica" w:eastAsia="Times New Roman" w:hAnsi="Helvetica" w:cs="Helvetica"/>
+          <w:b/>
+          <w:bCs/>
+          <w:color w:val="2F5496" w:themeColor="accent1" w:themeShade="BF"/>
+          <w:sz w:val="24"/>
+          <w:szCs w:val="24"/>
+          <w:lang w:eastAsia="nl-NL"/>
+        </w:rPr>
+      </w:pPr>
+    </w:p>
+    <w:p>
+      <w:pPr>
+        <w:shd w:val="clear" w:color="auto" w:fill="FFFFFF"/>
+        <w:spacing w:before="100" w:beforeAutospacing="1" w:after="100" w:afterAutospacing="1" w:line="240" w:lineRule="auto"/>
+        <w:rPr>
+          <w:rFonts w:ascii="Helvetica" w:eastAsia="Times New Roman" w:hAnsi="Helvetica" w:cs="Helvetica"/>
+          <w:b/>
+          <w:bCs/>
+          <w:color w:val="2F5496" w:themeColor="accent1" w:themeShade="BF"/>
+          <w:sz w:val="24"/>
+          <w:szCs w:val="24"/>
+          <w:lang w:eastAsia="nl-NL"/>
+        </w:rPr>
+      </w:pPr>
+    </w:p>
+    <w:p>
+      <w:pPr>
+        <w:shd w:val="clear" w:color="auto" w:fill="FFFFFF"/>
+        <w:spacing w:before="100" w:beforeAutospacing="1" w:after="100" w:afterAutospacing="1" w:line="240" w:lineRule="auto"/>
+        <w:rPr>
+          <w:rFonts w:ascii="Helvetica" w:eastAsia="Times New Roman" w:hAnsi="Helvetica" w:cs="Helvetica"/>
+          <w:b/>
+          <w:bCs/>
+          <w:color w:val="2F5496" w:themeColor="accent1" w:themeShade="BF"/>
+          <w:sz w:val="24"/>
+          <w:szCs w:val="24"/>
+          <w:lang w:eastAsia="nl-NL"/>
+        </w:rPr>
+      </w:pPr>
+    </w:p>
+    <w:p>
+      <w:pPr>
+        <w:shd w:val="clear" w:color="auto" w:fill="FFFFFF"/>
+        <w:spacing w:before="100" w:beforeAutospacing="1" w:after="100" w:afterAutospacing="1" w:line="240" w:lineRule="auto"/>
+        <w:rPr>
+          <w:rFonts w:ascii="Helvetica" w:eastAsia="Times New Roman" w:hAnsi="Helvetica" w:cs="Helvetica"/>
+          <w:b/>
+          <w:bCs/>
+          <w:color w:val="2F5496" w:themeColor="accent1" w:themeShade="BF"/>
+          <w:sz w:val="24"/>
+          <w:szCs w:val="24"/>
+          <w:lang w:eastAsia="nl-NL"/>
+        </w:rPr>
+      </w:pPr>
+    </w:p>
+    <w:p>
+      <w:pPr>
+        <w:shd w:val="clear" w:color="auto" w:fill="FFFFFF"/>
+        <w:spacing w:before="100" w:beforeAutospacing="1" w:after="100" w:afterAutospacing="1" w:line="240" w:lineRule="auto"/>
+        <w:rPr>
+          <w:rFonts w:ascii="Helvetica" w:eastAsia="Times New Roman" w:hAnsi="Helvetica" w:cs="Helvetica"/>
+          <w:b/>
+          <w:bCs/>
+          <w:color w:val="2F5496" w:themeColor="accent1" w:themeShade="BF"/>
+          <w:sz w:val="24"/>
+          <w:szCs w:val="24"/>
+          <w:lang w:eastAsia="nl-NL"/>
+        </w:rPr>
+      </w:pPr>
+      <w:r>
+        <w:rPr>
+          <w:rFonts w:ascii="Helvetica" w:eastAsia="Times New Roman" w:hAnsi="Helvetica" w:cs="Helvetica"/>
+          <w:b/>
+          <w:bCs/>
+          <w:noProof/>
+          <w:color w:val="2F5496" w:themeColor="accent1" w:themeShade="BF"/>
+          <w:sz w:val="24"/>
+          <w:szCs w:val="24"/>
+          <w:lang w:eastAsia="nl-NL"/>
+        </w:rPr>
+        <mc:AlternateContent>
+          <mc:Choice Requires="wps">
             <w:drawing>
-              <wp:anchor distT="0" distB="0" distL="114300" distR="114300" simplePos="0" relativeHeight="251662336" behindDoc="0" locked="0" layoutInCell="0" allowOverlap="1" wp14:anchorId="633F9D8E" wp14:editId="3F0A30E4">
+              <wp:anchor distT="45720" distB="45720" distL="114300" distR="114300" simplePos="0" relativeHeight="251673600" behindDoc="0" locked="0" layoutInCell="1" allowOverlap="1" wp14:anchorId="23B5208D" wp14:editId="52C92241">
                 <wp:simplePos x="0" y="0"/>
-                <wp:positionH relativeFrom="page">
-                  <wp:posOffset>2415496</wp:posOffset>
+                <wp:positionH relativeFrom="column">
+                  <wp:posOffset>4240570</wp:posOffset>
                 </wp:positionH>
-                <wp:positionV relativeFrom="page">
-                  <wp:posOffset>4371149</wp:posOffset>
+                <wp:positionV relativeFrom="paragraph">
+                  <wp:posOffset>46100</wp:posOffset>
                 </wp:positionV>
-                <wp:extent cx="4577286" cy="1463675"/>
-                <wp:effectExtent l="0" t="0" r="0" b="3175"/>
-                <wp:wrapNone/>
-                <wp:docPr id="464" name="Afbeelding 1"/>
+                <wp:extent cx="2360930" cy="359410"/>
+                <wp:effectExtent l="0" t="0" r="0" b="2540"/>
+                <wp:wrapSquare wrapText="bothSides"/>
+                <wp:docPr id="217" name="Tekstvak 2"/>
                 <wp:cNvGraphicFramePr>
-                  <a:graphicFrameLocks xmlns:a="http://schemas.openxmlformats.org/drawingml/2006/main" noChangeAspect="1"/>
+                  <a:graphicFrameLocks xmlns:a="http://schemas.openxmlformats.org/drawingml/2006/main"/>
                 </wp:cNvGraphicFramePr>
                 <a:graphic xmlns:a="http://schemas.openxmlformats.org/drawingml/2006/main">
-                  <a:graphicData uri="http://schemas.openxmlformats.org/drawingml/2006/picture">
-                    <pic:pic xmlns:pic="http://schemas.openxmlformats.org/drawingml/2006/picture">
-                      <pic:nvPicPr>
-                        <pic:cNvPr id="464" name="Afbeelding 1"/>
-                        <pic:cNvPicPr/>
-                      </pic:nvPicPr>
-                      <pic:blipFill rotWithShape="1">
-                        <a:blip r:embed="rId10">
-                          <a:extLst>
-                            <a:ext uri="{28A0092B-C50C-407E-A947-70E740481C1C}">
-                              <a14:useLocalDpi xmlns:a14="http://schemas.microsoft.com/office/drawing/2010/main" val="0"/>
-                            </a:ext>
-                          </a:extLst>
-                        </a:blip>
-                        <a:srcRect l="788" t="21804" r="1741" b="22788"/>
-                        <a:stretch/>
-                      </pic:blipFill>
-                      <pic:spPr bwMode="auto">
+                  <a:graphicData uri="http://schemas.microsoft.com/office/word/2010/wordprocessingShape">
+                    <wps:wsp>
+                      <wps:cNvSpPr txBox="1">
+                        <a:spLocks noChangeArrowheads="1"/>
+                      </wps:cNvSpPr>
+                      <wps:spPr bwMode="auto">
                         <a:xfrm>
                           <a:off x="0" y="0"/>
-                          <a:ext cx="4580413" cy="1464675"/>
+                          <a:ext cx="2360930" cy="359410"/>
                         </a:xfrm>
                         <a:prstGeom prst="rect">
                           <a:avLst/>
                         </a:prstGeom>
+                        <a:noFill/>
                         <a:ln>
                           <a:noFill/>
                         </a:ln>
-                        <a:extLst>
-                          <a:ext uri="{53640926-AAD7-44D8-BBD7-CCE9431645EC}">
-                            <a14:shadowObscured xmlns:a14="http://schemas.microsoft.com/office/drawing/2010/main"/>
-                          </a:ext>
-                        </a:extLst>
-                      </pic:spPr>
-                    </pic:pic>
+                      </wps:spPr>
+                      <wps:style>
+                        <a:lnRef idx="0">
+                          <a:scrgbClr r="0" g="0" b="0"/>
+                        </a:lnRef>
+                        <a:fillRef idx="0">
+                          <a:scrgbClr r="0" g="0" b="0"/>
+                        </a:fillRef>
+                        <a:effectRef idx="0">
+                          <a:scrgbClr r="0" g="0" b="0"/>
+                        </a:effectRef>
+                        <a:fontRef idx="minor">
+                          <a:schemeClr val="dk1"/>
+                        </a:fontRef>
+                      </wps:style>
+                      <wps:txbx>
+                        <w:txbxContent>
+                          <w:p>
+                            <w:pPr>
+                              <w:rPr>
+                                <w:b/>
+                                <w:bCs/>
+                                <w:color w:val="9CC2E5" w:themeColor="accent5" w:themeTint="99"/>
+                                <w:sz w:val="40"/>
+                                <w:szCs w:val="40"/>
+                              </w:rPr>
+                            </w:pPr>
+                            <w:r>
+                              <w:rPr>
+                                <w:b/>
+                                <w:bCs/>
+                                <w:color w:val="9CC2E5" w:themeColor="accent5" w:themeTint="99"/>
+                                <w:sz w:val="40"/>
+                                <w:szCs w:val="40"/>
+                              </w:rPr>
+                              <w:t>Alpha Consultants</w:t>
+                            </w:r>
+                          </w:p>
+                        </w:txbxContent>
+                      </wps:txbx>
+                      <wps:bodyPr rot="0" vert="horz" wrap="square" lIns="91440" tIns="45720" rIns="91440" bIns="45720" anchor="t" anchorCtr="0">
+                        <a:noAutofit/>
+                      </wps:bodyPr>
+                    </wps:wsp>
                   </a:graphicData>
                 </a:graphic>
                 <wp14:sizeRelH relativeFrom="margin">
-                  <wp14:pctWidth>0</wp14:pctWidth>
+                  <wp14:pctWidth>40000</wp14:pctWidth>
                 </wp14:sizeRelH>
                 <wp14:sizeRelV relativeFrom="margin">
                   <wp14:pctHeight>0</wp14:pctHeight>
                 </wp14:sizeRelV>
               </wp:anchor>
             </w:drawing>
-          </w:r>
-          <w:r>
-            <w:rPr>
-              <w:rFonts w:ascii="Helvetica" w:eastAsia="Times New Roman" w:hAnsi="Helvetica" w:cs="Helvetica"/>
-              <w:color w:val="2D3B45"/>
-              <w:sz w:val="24"/>
-              <w:szCs w:val="24"/>
-              <w:lang w:eastAsia="nl-NL"/>
-            </w:rPr>
-            <w:br w:type="page"/>
-          </w:r>
-        </w:p>
-      </w:sdtContent>
-    </w:sdt>
+          </mc:Choice>
+          <mc:Fallback>
+            <w:pict>
+              <v:shapetype w14:anchorId="23B5208D" id="_x0000_t202" coordsize="21600,21600" o:spt="202" path="m,l,21600r21600,l21600,xe">
+                <v:stroke joinstyle="miter"/>
+                <v:path gradientshapeok="t" o:connecttype="rect"/>
+              </v:shapetype>
+              <v:shape id="Tekstvak 2" o:spid="_x0000_s1031" type="#_x0000_t202" style="position:absolute;margin-left:333.9pt;margin-top:3.65pt;width:185.9pt;height:28.3pt;z-index:251673600;visibility:visible;mso-wrap-style:square;mso-width-percent:400;mso-height-percent:0;mso-wrap-distance-left:9pt;mso-wrap-distance-top:3.6pt;mso-wrap-distance-right:9pt;mso-wrap-distance-bottom:3.6pt;mso-position-horizontal:absolute;mso-position-horizontal-relative:text;mso-position-vertical:absolute;mso-position-vertical-relative:text;mso-width-percent:400;mso-height-percent:0;mso-width-relative:margin;mso-height-relative:margin;v-text-anchor:top" o:gfxdata="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" filled="f" stroked="f">
+                <v:textbox>
+                  <w:txbxContent>
+                    <w:p>
+                      <w:pPr>
+                        <w:rPr>
+                          <w:b/>
+                          <w:bCs/>
+                          <w:color w:val="9CC2E5" w:themeColor="accent5" w:themeTint="99"/>
+                          <w:sz w:val="40"/>
+                          <w:szCs w:val="40"/>
+                        </w:rPr>
+                      </w:pPr>
+                      <w:r>
+                        <w:rPr>
+                          <w:b/>
+                          <w:bCs/>
+                          <w:color w:val="9CC2E5" w:themeColor="accent5" w:themeTint="99"/>
+                          <w:sz w:val="40"/>
+                          <w:szCs w:val="40"/>
+                        </w:rPr>
+                        <w:t>Alpha Consultants</w:t>
+                      </w:r>
+                    </w:p>
+                  </w:txbxContent>
+                </v:textbox>
+                <w10:wrap type="square"/>
+              </v:shape>
+            </w:pict>
+          </mc:Fallback>
+        </mc:AlternateContent>
+      </w:r>
+    </w:p>
+    <w:p>
+      <w:pPr>
+        <w:shd w:val="clear" w:color="auto" w:fill="FFFFFF"/>
+        <w:spacing w:before="100" w:beforeAutospacing="1" w:after="100" w:afterAutospacing="1" w:line="240" w:lineRule="auto"/>
+        <w:rPr>
+          <w:rFonts w:ascii="Helvetica" w:eastAsia="Times New Roman" w:hAnsi="Helvetica" w:cs="Helvetica"/>
+          <w:b/>
+          <w:bCs/>
+          <w:color w:val="2F5496" w:themeColor="accent1" w:themeShade="BF"/>
+          <w:sz w:val="24"/>
+          <w:szCs w:val="24"/>
+          <w:lang w:eastAsia="nl-NL"/>
+        </w:rPr>
+      </w:pPr>
+    </w:p>
+    <w:p>
+      <w:pPr>
+        <w:shd w:val="clear" w:color="auto" w:fill="FFFFFF"/>
+        <w:spacing w:before="100" w:beforeAutospacing="1" w:after="100" w:afterAutospacing="1" w:line="240" w:lineRule="auto"/>
+        <w:rPr>
+          <w:rFonts w:ascii="Helvetica" w:eastAsia="Times New Roman" w:hAnsi="Helvetica" w:cs="Helvetica"/>
+          <w:b/>
+          <w:bCs/>
+          <w:color w:val="2F5496" w:themeColor="accent1" w:themeShade="BF"/>
+          <w:sz w:val="24"/>
+          <w:szCs w:val="24"/>
+          <w:lang w:eastAsia="nl-NL"/>
+        </w:rPr>
+      </w:pPr>
+    </w:p>
+    <w:p>
+      <w:pPr>
+        <w:shd w:val="clear" w:color="auto" w:fill="FFFFFF"/>
+        <w:spacing w:before="100" w:beforeAutospacing="1" w:after="100" w:afterAutospacing="1" w:line="240" w:lineRule="auto"/>
+        <w:rPr>
+          <w:rFonts w:ascii="Helvetica" w:eastAsia="Times New Roman" w:hAnsi="Helvetica" w:cs="Helvetica"/>
+          <w:b/>
+          <w:bCs/>
+          <w:color w:val="2F5496" w:themeColor="accent1" w:themeShade="BF"/>
+          <w:sz w:val="24"/>
+          <w:szCs w:val="24"/>
+          <w:lang w:eastAsia="nl-NL"/>
+        </w:rPr>
+      </w:pPr>
+    </w:p>
     <w:p>
       <w:pPr>
         <w:shd w:val="clear" w:color="auto" w:fill="FFFFFF"/>
@@ -1202,7 +1570,7 @@
                     <pic:cNvPicPr/>
                   </pic:nvPicPr>
                   <pic:blipFill>
-                    <a:blip r:embed="rId11">
+                    <a:blip r:embed="rId10">
                       <a:extLst>
                         <a:ext uri="{28A0092B-C50C-407E-A947-70E740481C1C}">
                           <a14:useLocalDpi xmlns:a14="http://schemas.microsoft.com/office/drawing/2010/main" val="0"/>
@@ -1604,7 +1972,7 @@
         </w:rPr>
         <w:t xml:space="preserve"> Linde, M. (2020). Focusstrategie volgens Michael Porter. Strategischmarketingplan.com. </w:t>
       </w:r>
-      <w:hyperlink r:id="rId12" w:history="1">
+      <w:hyperlink r:id="rId11" w:history="1">
         <w:r>
           <w:rPr>
             <w:rStyle w:val="Hyperlink"/>
@@ -3013,7 +3381,7 @@
                     <pic:cNvPicPr/>
                   </pic:nvPicPr>
                   <pic:blipFill>
-                    <a:blip r:embed="rId13">
+                    <a:blip r:embed="rId12">
                       <a:extLst>
                         <a:ext uri="{28A0092B-C50C-407E-A947-70E740481C1C}">
                           <a14:useLocalDpi xmlns:a14="http://schemas.microsoft.com/office/drawing/2010/main" val="0"/>
@@ -4112,7 +4480,7 @@
                     <pic:cNvPicPr/>
                   </pic:nvPicPr>
                   <pic:blipFill>
-                    <a:blip r:embed="rId14" cstate="print">
+                    <a:blip r:embed="rId13" cstate="print">
                       <a:extLst>
                         <a:ext uri="{28A0092B-C50C-407E-A947-70E740481C1C}">
                           <a14:useLocalDpi xmlns:a14="http://schemas.microsoft.com/office/drawing/2010/main" val="0"/>
@@ -7785,7 +8153,7 @@
 
 <file path=customXml/item1.xml><?xml version="1.0" encoding="utf-8"?>
 <CoverPageProperties xmlns="http://schemas.microsoft.com/office/2006/coverPageProps">
-  <PublishDate>2020</PublishDate>
+  <PublishDate>2020-01-01T00:00:00</PublishDate>
   <Abstract/>
   <CompanyAddress/>
   <CompanyPhone/>

</xml_diff>